<commit_message>
observer UML update to submission pkg
</commit_message>
<xml_diff>
--- a/asn2/writeup.docx
+++ b/asn2/writeup.docx
@@ -543,15 +543,13 @@
         </w:rPr>
         <w:t xml:space="preserve">Our solution consists of a server component that processes enterprise data (emails, patents, files, etc.) and actively stores them to backup network devices. The server connects to data stores such as e-mail servers, file servers, or cloud services. Upon successful backup of a file, the </w:t>
       </w:r>
-      <w:proofErr w:type="gramStart"/>
-      <w:r>
-        <w:rPr>
-          <w:sz w:val="24"/>
-          <w:szCs w:val="24"/>
-        </w:rPr>
-        <w:t>server also indexes the data to a central repository and create</w:t>
-      </w:r>
-      <w:proofErr w:type="gramEnd"/>
+      <w:r>
+        <w:rPr>
+          <w:sz w:val="24"/>
+          <w:szCs w:val="24"/>
+        </w:rPr>
+        <w:t>server also indexes the data to a central repository and creates</w:t>
+      </w:r>
       <w:r>
         <w:rPr>
           <w:sz w:val="24"/>
@@ -2605,179 +2603,179 @@
           <w:sz w:val="24"/>
           <w:szCs w:val="24"/>
         </w:rPr>
-        <w:t>ii) Due to the sheer size of the Subject in this case (price of object for sale) and multiple candidates succeeding from the subject (bidders</w:t>
+        <w:t>ii) Due to the sheer size of the Subject in this case (price of object for sale) and multiple candidates succee</w:t>
+      </w:r>
+      <w:r>
+        <w:rPr>
+          <w:sz w:val="24"/>
+          <w:szCs w:val="24"/>
+        </w:rPr>
+        <w:t>ding from the subject (bidders)</w:t>
+      </w:r>
+      <w:bookmarkStart w:id="0" w:name="_GoBack"/>
+      <w:bookmarkEnd w:id="0"/>
+      <w:r>
+        <w:rPr>
+          <w:sz w:val="24"/>
+          <w:szCs w:val="24"/>
+        </w:rPr>
+        <w:t xml:space="preserve">, requiring a form of inheritance is an extremely bad design because any type of bidders bid is a candidate for the object and because multiple inheritance isn’t always used, the subjects already will have a superclass and overwhelm the system. Thus we use the Observer patterns amazing quality for the subject is the core that prompts the observer and the observer is the variable for </w:t>
+      </w:r>
+      <w:r>
+        <w:rPr>
+          <w:sz w:val="24"/>
+          <w:szCs w:val="24"/>
+        </w:rPr>
+        <w:t>abstraction, which</w:t>
+      </w:r>
+      <w:r>
+        <w:rPr>
+          <w:sz w:val="24"/>
+          <w:szCs w:val="24"/>
+        </w:rPr>
+        <w:t xml:space="preserve"> calls back to the subject.</w:t>
+      </w:r>
+    </w:p>
+    <w:p>
+      <w:pPr>
+        <w:rPr>
+          <w:sz w:val="24"/>
+          <w:szCs w:val="24"/>
+        </w:rPr>
+      </w:pPr>
+    </w:p>
+    <w:p>
+      <w:pPr>
+        <w:rPr>
+          <w:sz w:val="24"/>
+          <w:szCs w:val="24"/>
+        </w:rPr>
+      </w:pPr>
+    </w:p>
+    <w:p>
+      <w:pPr>
+        <w:rPr>
+          <w:sz w:val="24"/>
+          <w:szCs w:val="24"/>
+        </w:rPr>
+      </w:pPr>
+    </w:p>
+    <w:p>
+      <w:pPr>
+        <w:rPr>
+          <w:sz w:val="24"/>
+          <w:szCs w:val="24"/>
+        </w:rPr>
+      </w:pPr>
+    </w:p>
+    <w:p>
+      <w:pPr>
+        <w:rPr>
+          <w:sz w:val="24"/>
+          <w:szCs w:val="24"/>
+        </w:rPr>
+      </w:pPr>
+    </w:p>
+    <w:p>
+      <w:pPr>
+        <w:rPr>
+          <w:sz w:val="24"/>
+          <w:szCs w:val="24"/>
+        </w:rPr>
+      </w:pPr>
+    </w:p>
+    <w:p>
+      <w:pPr>
+        <w:rPr>
+          <w:sz w:val="24"/>
+          <w:szCs w:val="24"/>
+        </w:rPr>
+      </w:pPr>
+    </w:p>
+    <w:p>
+      <w:pPr>
+        <w:rPr>
+          <w:sz w:val="24"/>
+          <w:szCs w:val="24"/>
+        </w:rPr>
+      </w:pPr>
+    </w:p>
+    <w:p>
+      <w:pPr>
+        <w:rPr>
+          <w:sz w:val="24"/>
+          <w:szCs w:val="24"/>
+        </w:rPr>
+      </w:pPr>
+    </w:p>
+    <w:p>
+      <w:pPr>
+        <w:rPr>
+          <w:sz w:val="24"/>
+          <w:szCs w:val="24"/>
+        </w:rPr>
+      </w:pPr>
+    </w:p>
+    <w:p>
+      <w:pPr>
+        <w:rPr>
+          <w:sz w:val="24"/>
+          <w:szCs w:val="24"/>
+        </w:rPr>
+      </w:pPr>
+    </w:p>
+    <w:p>
+      <w:pPr>
+        <w:rPr>
+          <w:sz w:val="24"/>
+          <w:szCs w:val="24"/>
+        </w:rPr>
+      </w:pPr>
+    </w:p>
+    <w:p>
+      <w:pPr>
+        <w:rPr>
+          <w:sz w:val="24"/>
+          <w:szCs w:val="24"/>
+        </w:rPr>
+      </w:pPr>
+    </w:p>
+    <w:p>
+      <w:pPr>
+        <w:rPr>
+          <w:b/>
+          <w:sz w:val="28"/>
+          <w:szCs w:val="28"/>
+        </w:rPr>
+      </w:pPr>
+      <w:r>
+        <w:rPr>
+          <w:b/>
+          <w:sz w:val="28"/>
+          <w:szCs w:val="28"/>
+        </w:rPr>
+        <w:t xml:space="preserve">3 </w:t>
+      </w:r>
+      <w:r>
+        <w:rPr>
+          <w:b/>
+          <w:sz w:val="28"/>
+          <w:szCs w:val="28"/>
+        </w:rPr>
+        <w:t xml:space="preserve">Graphical </w:t>
       </w:r>
       <w:proofErr w:type="gramStart"/>
       <w:r>
         <w:rPr>
-          <w:sz w:val="24"/>
-          <w:szCs w:val="24"/>
-        </w:rPr>
-        <w:t>)  ,</w:t>
+          <w:b/>
+          <w:sz w:val="28"/>
+          <w:szCs w:val="28"/>
+        </w:rPr>
+        <w:t>Representation</w:t>
       </w:r>
       <w:proofErr w:type="gramEnd"/>
       <w:r>
         <w:rPr>
-          <w:sz w:val="24"/>
-          <w:szCs w:val="24"/>
-        </w:rPr>
-        <w:t xml:space="preserve"> requiring a form of inheritance is an extremely bad design because any type of bidders bid is a candidate for the object and because multiple inheritance isn’t always used, the subjects already will have a superclass and overwhelm the system. Thus we use the Observer patterns amazing quality for the subject is the core that prompts the observer and the observer is the variable for </w:t>
-      </w:r>
-      <w:r>
-        <w:rPr>
-          <w:sz w:val="24"/>
-          <w:szCs w:val="24"/>
-        </w:rPr>
-        <w:t>abstraction, which</w:t>
-      </w:r>
-      <w:r>
-        <w:rPr>
-          <w:sz w:val="24"/>
-          <w:szCs w:val="24"/>
-        </w:rPr>
-        <w:t xml:space="preserve"> calls back to the subject.</w:t>
-      </w:r>
-    </w:p>
-    <w:p>
-      <w:pPr>
-        <w:rPr>
-          <w:sz w:val="24"/>
-          <w:szCs w:val="24"/>
-        </w:rPr>
-      </w:pPr>
-    </w:p>
-    <w:p>
-      <w:pPr>
-        <w:rPr>
-          <w:sz w:val="24"/>
-          <w:szCs w:val="24"/>
-        </w:rPr>
-      </w:pPr>
-    </w:p>
-    <w:p>
-      <w:pPr>
-        <w:rPr>
-          <w:sz w:val="24"/>
-          <w:szCs w:val="24"/>
-        </w:rPr>
-      </w:pPr>
-    </w:p>
-    <w:p>
-      <w:pPr>
-        <w:rPr>
-          <w:sz w:val="24"/>
-          <w:szCs w:val="24"/>
-        </w:rPr>
-      </w:pPr>
-    </w:p>
-    <w:p>
-      <w:pPr>
-        <w:rPr>
-          <w:sz w:val="24"/>
-          <w:szCs w:val="24"/>
-        </w:rPr>
-      </w:pPr>
-    </w:p>
-    <w:p>
-      <w:pPr>
-        <w:rPr>
-          <w:sz w:val="24"/>
-          <w:szCs w:val="24"/>
-        </w:rPr>
-      </w:pPr>
-    </w:p>
-    <w:p>
-      <w:pPr>
-        <w:rPr>
-          <w:sz w:val="24"/>
-          <w:szCs w:val="24"/>
-        </w:rPr>
-      </w:pPr>
-    </w:p>
-    <w:p>
-      <w:pPr>
-        <w:rPr>
-          <w:sz w:val="24"/>
-          <w:szCs w:val="24"/>
-        </w:rPr>
-      </w:pPr>
-    </w:p>
-    <w:p>
-      <w:pPr>
-        <w:rPr>
-          <w:sz w:val="24"/>
-          <w:szCs w:val="24"/>
-        </w:rPr>
-      </w:pPr>
-    </w:p>
-    <w:p>
-      <w:pPr>
-        <w:rPr>
-          <w:sz w:val="24"/>
-          <w:szCs w:val="24"/>
-        </w:rPr>
-      </w:pPr>
-    </w:p>
-    <w:p>
-      <w:pPr>
-        <w:rPr>
-          <w:sz w:val="24"/>
-          <w:szCs w:val="24"/>
-        </w:rPr>
-      </w:pPr>
-    </w:p>
-    <w:p>
-      <w:pPr>
-        <w:rPr>
-          <w:sz w:val="24"/>
-          <w:szCs w:val="24"/>
-        </w:rPr>
-      </w:pPr>
-    </w:p>
-    <w:p>
-      <w:pPr>
-        <w:rPr>
-          <w:sz w:val="24"/>
-          <w:szCs w:val="24"/>
-        </w:rPr>
-      </w:pPr>
-    </w:p>
-    <w:p>
-      <w:pPr>
-        <w:rPr>
-          <w:b/>
-          <w:sz w:val="28"/>
-          <w:szCs w:val="28"/>
-        </w:rPr>
-      </w:pPr>
-      <w:r>
-        <w:rPr>
-          <w:b/>
-          <w:sz w:val="28"/>
-          <w:szCs w:val="28"/>
-        </w:rPr>
-        <w:t xml:space="preserve">3 </w:t>
-      </w:r>
-      <w:r>
-        <w:rPr>
-          <w:b/>
-          <w:sz w:val="28"/>
-          <w:szCs w:val="28"/>
-        </w:rPr>
-        <w:t xml:space="preserve">Graphical </w:t>
-      </w:r>
-      <w:proofErr w:type="gramStart"/>
-      <w:r>
-        <w:rPr>
-          <w:b/>
-          <w:sz w:val="28"/>
-          <w:szCs w:val="28"/>
-        </w:rPr>
-        <w:t>Representation</w:t>
-      </w:r>
-      <w:proofErr w:type="gramEnd"/>
-      <w:r>
-        <w:rPr>
           <w:b/>
           <w:sz w:val="28"/>
           <w:szCs w:val="28"/>
@@ -2817,10 +2815,10 @@
           <w:szCs w:val="24"/>
         </w:rPr>
         <w:drawing>
-          <wp:inline distT="0" distB="0" distL="0" distR="0" wp14:anchorId="10F4C078" wp14:editId="7491AD6B">
-            <wp:extent cx="5486400" cy="2820670"/>
-            <wp:effectExtent l="0" t="0" r="0" b="0"/>
-            <wp:docPr id="2" name="Picture 2"/>
+          <wp:inline distT="0" distB="0" distL="0" distR="0" wp14:anchorId="556A3740" wp14:editId="6A71D0FE">
+            <wp:extent cx="5486400" cy="4080510"/>
+            <wp:effectExtent l="0" t="0" r="0" b="8890"/>
+            <wp:docPr id="3" name="Picture 3"/>
             <wp:cNvGraphicFramePr>
               <a:graphicFrameLocks xmlns:a="http://schemas.openxmlformats.org/drawingml/2006/main" noChangeAspect="1"/>
             </wp:cNvGraphicFramePr>
@@ -2846,7 +2844,7 @@
                   <pic:spPr>
                     <a:xfrm>
                       <a:off x="0" y="0"/>
-                      <a:ext cx="5486400" cy="2820670"/>
+                      <a:ext cx="5486400" cy="4080510"/>
                     </a:xfrm>
                     <a:prstGeom prst="rect">
                       <a:avLst/>
@@ -2973,15 +2971,13 @@
         </w:rPr>
         <w:t xml:space="preserve"> keep track of the highest bids in a way the least taxing to the system. In this observer pattern, all the bidders or subjects are kept in a list and are automatically notified in case of any changes by calling their methods. Also this allows for items to communicate </w:t>
       </w:r>
-      <w:proofErr w:type="spellStart"/>
-      <w:r>
-        <w:rPr>
-          <w:sz w:val="24"/>
-          <w:szCs w:val="24"/>
-        </w:rPr>
-        <w:t>eachother</w:t>
-      </w:r>
-      <w:proofErr w:type="spellEnd"/>
+      <w:r>
+        <w:rPr>
+          <w:sz w:val="24"/>
+          <w:szCs w:val="24"/>
+        </w:rPr>
+        <w:t>each other</w:t>
+      </w:r>
       <w:r>
         <w:rPr>
           <w:sz w:val="24"/>
@@ -2989,6 +2985,30 @@
         </w:rPr>
         <w:t xml:space="preserve"> without depending on one another.</w:t>
       </w:r>
+    </w:p>
+    <w:p>
+      <w:pPr>
+        <w:rPr>
+          <w:sz w:val="24"/>
+          <w:szCs w:val="24"/>
+        </w:rPr>
+      </w:pPr>
+    </w:p>
+    <w:p>
+      <w:pPr>
+        <w:rPr>
+          <w:sz w:val="24"/>
+          <w:szCs w:val="24"/>
+        </w:rPr>
+      </w:pPr>
+    </w:p>
+    <w:p>
+      <w:pPr>
+        <w:rPr>
+          <w:sz w:val="24"/>
+          <w:szCs w:val="24"/>
+        </w:rPr>
+      </w:pPr>
     </w:p>
     <w:p>
       <w:pPr>
@@ -3138,32 +3158,6 @@
     <w:p>
       <w:pPr>
         <w:rPr>
-          <w:sz w:val="24"/>
-          <w:szCs w:val="24"/>
-        </w:rPr>
-      </w:pPr>
-    </w:p>
-    <w:p>
-      <w:pPr>
-        <w:rPr>
-          <w:b/>
-          <w:sz w:val="28"/>
-          <w:szCs w:val="28"/>
-        </w:rPr>
-      </w:pPr>
-    </w:p>
-    <w:p>
-      <w:pPr>
-        <w:rPr>
-          <w:b/>
-          <w:sz w:val="28"/>
-          <w:szCs w:val="28"/>
-        </w:rPr>
-      </w:pPr>
-    </w:p>
-    <w:p>
-      <w:pPr>
-        <w:rPr>
           <w:b/>
           <w:sz w:val="28"/>
           <w:szCs w:val="28"/>
@@ -3543,30 +3537,6 @@
         </w:rPr>
         <w:t xml:space="preserve">           Observer: GATHERING NEW BID INFO</w:t>
       </w:r>
-    </w:p>
-    <w:p>
-      <w:pPr>
-        <w:rPr>
-          <w:sz w:val="24"/>
-          <w:szCs w:val="24"/>
-        </w:rPr>
-      </w:pPr>
-    </w:p>
-    <w:p>
-      <w:pPr>
-        <w:rPr>
-          <w:sz w:val="24"/>
-          <w:szCs w:val="24"/>
-        </w:rPr>
-      </w:pPr>
-    </w:p>
-    <w:p>
-      <w:pPr>
-        <w:rPr>
-          <w:sz w:val="24"/>
-          <w:szCs w:val="24"/>
-        </w:rPr>
-      </w:pPr>
     </w:p>
     <w:p>
       <w:pPr>
@@ -3672,8 +3642,6 @@
         </w:rPr>
         <w:t xml:space="preserve">also </w:t>
       </w:r>
-      <w:bookmarkStart w:id="0" w:name="_GoBack"/>
-      <w:bookmarkEnd w:id="0"/>
       <w:r>
         <w:rPr>
           <w:sz w:val="24"/>
@@ -3733,35 +3701,7 @@
           <w:sz w:val="24"/>
           <w:szCs w:val="24"/>
         </w:rPr>
-        <w:t xml:space="preserve">Choosing an </w:t>
-      </w:r>
-      <w:r>
-        <w:rPr>
-          <w:sz w:val="24"/>
-          <w:szCs w:val="24"/>
-        </w:rPr>
-        <w:t>appropriate</w:t>
-      </w:r>
-      <w:r>
-        <w:rPr>
-          <w:sz w:val="24"/>
-          <w:szCs w:val="24"/>
-        </w:rPr>
-        <w:t xml:space="preserve"> design pattern is not always straight forward because there comes instances where multiple design patterns will be appear to be suited for the job but the user must weigh the pros and cons of each pattern. This requires a thorough abstract understanding of the project at hand to make an </w:t>
-      </w:r>
-      <w:r>
-        <w:rPr>
-          <w:sz w:val="24"/>
-          <w:szCs w:val="24"/>
-        </w:rPr>
-        <w:t>appropriate</w:t>
-      </w:r>
-      <w:r>
-        <w:rPr>
-          <w:sz w:val="24"/>
-          <w:szCs w:val="24"/>
-        </w:rPr>
-        <w:t xml:space="preserve"> decision.</w:t>
+        <w:t>Choosing an appropriate design pattern is not always straight forward because there comes instances where multiple design patterns will be appear to be suited for the job but the user must weigh the pros and cons of each pattern. This requires a thorough abstract understanding of the project at hand to make an appropriate decision.</w:t>
       </w:r>
     </w:p>
     <w:p>

</xml_diff>